<commit_message>
created take test function
</commit_message>
<xml_diff>
--- a/Patholab/temp/LOGOS AND TEMPLATES.docx
+++ b/Patholab/temp/LOGOS AND TEMPLATES.docx
@@ -1407,6 +1407,8 @@
       <w:r>
         <w:t xml:space="preserve"> </w:t>
       </w:r>
+      <w:bookmarkStart w:id="0" w:name="_GoBack"/>
+      <w:bookmarkEnd w:id="0"/>
     </w:p>
     <w:p/>
     <w:p/>
@@ -1415,11 +1417,68 @@
         <w:rPr>
           <w:noProof/>
         </w:rPr>
-        <w:pict w14:anchorId="6B56B4C7">
-          <v:shape id="_x0000_s1045" type="#_x0000_t75" style="position:absolute;margin-left:225.8pt;margin-top:20.4pt;width:17.15pt;height:17.15pt;z-index:-251643392;mso-position-horizontal-relative:text;mso-position-vertical-relative:text;mso-width-relative:page;mso-height-relative:page">
-            <v:imagedata r:id="rId13" o:title="delete-file"/>
-          </v:shape>
-        </w:pict>
+        <w:drawing>
+          <wp:anchor distT="0" distB="0" distL="114300" distR="114300" simplePos="0" relativeHeight="251707392" behindDoc="1" locked="0" layoutInCell="1" allowOverlap="1" wp14:anchorId="4B304583" wp14:editId="60D6E45C">
+            <wp:simplePos x="0" y="0"/>
+            <wp:positionH relativeFrom="margin">
+              <wp:posOffset>2824480</wp:posOffset>
+            </wp:positionH>
+            <wp:positionV relativeFrom="paragraph">
+              <wp:posOffset>265884</wp:posOffset>
+            </wp:positionV>
+            <wp:extent cx="213995" cy="213995"/>
+            <wp:effectExtent l="0" t="0" r="0" b="0"/>
+            <wp:wrapNone/>
+            <wp:docPr id="16" name="Picture 16" descr="https://cdn-icons-png.flaticon.com/512/5116/5116237.png"/>
+            <wp:cNvGraphicFramePr>
+              <a:graphicFrameLocks xmlns:a="http://schemas.openxmlformats.org/drawingml/2006/main" noChangeAspect="1"/>
+            </wp:cNvGraphicFramePr>
+            <a:graphic xmlns:a="http://schemas.openxmlformats.org/drawingml/2006/main">
+              <a:graphicData uri="http://schemas.openxmlformats.org/drawingml/2006/picture">
+                <pic:pic xmlns:pic="http://schemas.openxmlformats.org/drawingml/2006/picture">
+                  <pic:nvPicPr>
+                    <pic:cNvPr id="0" name="Picture 1" descr="https://cdn-icons-png.flaticon.com/512/5116/5116237.png"/>
+                    <pic:cNvPicPr>
+                      <a:picLocks noChangeAspect="1" noChangeArrowheads="1"/>
+                    </pic:cNvPicPr>
+                  </pic:nvPicPr>
+                  <pic:blipFill>
+                    <a:blip r:embed="rId13" cstate="print">
+                      <a:extLst>
+                        <a:ext uri="{28A0092B-C50C-407E-A947-70E740481C1C}">
+                          <a14:useLocalDpi xmlns:a14="http://schemas.microsoft.com/office/drawing/2010/main" val="0"/>
+                        </a:ext>
+                      </a:extLst>
+                    </a:blip>
+                    <a:srcRect/>
+                    <a:stretch>
+                      <a:fillRect/>
+                    </a:stretch>
+                  </pic:blipFill>
+                  <pic:spPr bwMode="auto">
+                    <a:xfrm>
+                      <a:off x="0" y="0"/>
+                      <a:ext cx="213995" cy="213995"/>
+                    </a:xfrm>
+                    <a:prstGeom prst="rect">
+                      <a:avLst/>
+                    </a:prstGeom>
+                    <a:noFill/>
+                    <a:ln>
+                      <a:noFill/>
+                    </a:ln>
+                  </pic:spPr>
+                </pic:pic>
+              </a:graphicData>
+            </a:graphic>
+            <wp14:sizeRelH relativeFrom="margin">
+              <wp14:pctWidth>0</wp14:pctWidth>
+            </wp14:sizeRelH>
+            <wp14:sizeRelV relativeFrom="margin">
+              <wp14:pctHeight>0</wp14:pctHeight>
+            </wp14:sizeRelV>
+          </wp:anchor>
+        </w:drawing>
       </w:r>
       <w:r>
         <w:rPr>
@@ -1428,7 +1487,7 @@
         <mc:AlternateContent>
           <mc:Choice Requires="wps">
             <w:drawing>
-              <wp:anchor distT="0" distB="0" distL="114300" distR="114300" simplePos="0" relativeHeight="251662848" behindDoc="1" locked="0" layoutInCell="1" allowOverlap="1" wp14:anchorId="201C8C17" wp14:editId="57B91CC8">
+              <wp:anchor distT="0" distB="0" distL="114300" distR="114300" simplePos="0" relativeHeight="251662848" behindDoc="1" locked="0" layoutInCell="1" allowOverlap="1" wp14:anchorId="201C8C17" wp14:editId="642E5A80">
                 <wp:simplePos x="0" y="0"/>
                 <wp:positionH relativeFrom="column">
                   <wp:posOffset>1806388</wp:posOffset>
@@ -1498,7 +1557,7 @@
           </mc:Choice>
           <mc:Fallback>
             <w:pict>
-              <v:roundrect w14:anchorId="0FEA398F" id="Rounded Rectangle 23" o:spid="_x0000_s1026" style="position:absolute;margin-left:142.25pt;margin-top:18pt;width:114pt;height:22.1pt;z-index:-251653632;visibility:visible;mso-wrap-style:square;mso-width-percent:0;mso-wrap-distance-left:9pt;mso-wrap-distance-top:0;mso-wrap-distance-right:9pt;mso-wrap-distance-bottom:0;mso-position-horizontal:absolute;mso-position-horizontal-relative:text;mso-position-vertical:absolute;mso-position-vertical-relative:text;mso-width-percent:0;mso-width-relative:margin;v-text-anchor:middle" arcsize="10923f" o:gfxdata="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" fillcolor="#ffc310 [3031]" strokecolor="red" strokeweight="2.25pt">
+              <v:roundrect w14:anchorId="1479C2E6" id="Rounded Rectangle 23" o:spid="_x0000_s1026" style="position:absolute;margin-left:142.25pt;margin-top:18pt;width:114pt;height:22.1pt;z-index:-251653632;visibility:visible;mso-wrap-style:square;mso-width-percent:0;mso-wrap-distance-left:9pt;mso-wrap-distance-top:0;mso-wrap-distance-right:9pt;mso-wrap-distance-bottom:0;mso-position-horizontal:absolute;mso-position-horizontal-relative:text;mso-position-vertical:absolute;mso-position-vertical-relative:text;mso-width-percent:0;mso-width-relative:margin;v-text-anchor:middle" arcsize="10923f" o:gfxdata="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" fillcolor="#ffc310 [3031]" strokecolor="red" strokeweight="2.25pt">
                 <v:fill color2="#fcbd00 [3175]" rotate="t" colors="0 #ffc746;.5 #ffc600;1 #e5b600" focus="100%" type="gradient">
                   <o:fill v:ext="view" type="gradientUnscaled"/>
                 </v:fill>
@@ -1518,7 +1577,7 @@
           <w:noProof/>
         </w:rPr>
         <w:drawing>
-          <wp:anchor distT="0" distB="0" distL="114300" distR="114300" simplePos="0" relativeHeight="251663872" behindDoc="1" locked="0" layoutInCell="1" allowOverlap="1" wp14:anchorId="15A6DF06" wp14:editId="73920310">
+          <wp:anchor distT="0" distB="0" distL="114300" distR="114300" simplePos="0" relativeHeight="251663872" behindDoc="1" locked="0" layoutInCell="1" allowOverlap="1" wp14:anchorId="15A6DF06" wp14:editId="4318E793">
             <wp:simplePos x="0" y="0"/>
             <wp:positionH relativeFrom="column">
               <wp:posOffset>3091217</wp:posOffset>
@@ -1594,7 +1653,10 @@
         <w:t xml:space="preserve"> </w:t>
       </w:r>
       <w:r>
-        <w:t xml:space="preserve">DELETE REPORT </w:t>
+        <w:t>DAILY</w:t>
+      </w:r>
+      <w:r>
+        <w:t xml:space="preserve"> REPORT </w:t>
       </w:r>
     </w:p>
     <w:p/>
@@ -2659,7 +2721,6 @@
       <w:r>
         <w:br/>
       </w:r>
-      <w:bookmarkStart w:id="0" w:name="_GoBack"/>
       <w:r>
         <w:rPr>
           <w:noProof/>
@@ -3378,7 +3439,6 @@
           </mc:Fallback>
         </mc:AlternateContent>
       </w:r>
-      <w:bookmarkEnd w:id="0"/>
     </w:p>
     <w:sectPr>
       <w:pgSz w:w="12240" w:h="15840"/>
@@ -4101,7 +4161,7 @@
 </file>
 
 <file path=customXml/itemProps1.xml><?xml version="1.0" encoding="utf-8"?>
-<ds:datastoreItem xmlns:ds="http://schemas.openxmlformats.org/officeDocument/2006/customXml" ds:itemID="{D5A0D3F6-22B5-4C93-BBF4-FAA9FBB4AFAE}">
+<ds:datastoreItem xmlns:ds="http://schemas.openxmlformats.org/officeDocument/2006/customXml" ds:itemID="{4D42F556-4BDC-4083-8E84-C28C3EBA926E}">
   <ds:schemaRefs>
     <ds:schemaRef ds:uri="http://schemas.openxmlformats.org/officeDocument/2006/bibliography"/>
   </ds:schemaRefs>

</xml_diff>

<commit_message>
created generate pdf function
</commit_message>
<xml_diff>
--- a/Patholab/temp/LOGOS AND TEMPLATES.docx
+++ b/Patholab/temp/LOGOS AND TEMPLATES.docx
@@ -1407,8 +1407,6 @@
       <w:r>
         <w:t xml:space="preserve"> </w:t>
       </w:r>
-      <w:bookmarkStart w:id="0" w:name="_GoBack"/>
-      <w:bookmarkEnd w:id="0"/>
     </w:p>
     <w:p/>
     <w:p/>
@@ -2673,6 +2671,12 @@
       </w:r>
     </w:p>
     <w:p>
+      <w:pPr>
+        <w:jc w:val="center"/>
+        <w:rPr>
+          <w:sz w:val="40"/>
+        </w:rPr>
+      </w:pPr>
       <w:r>
         <w:br/>
       </w:r>
@@ -2720,6 +2724,1350 @@
       </w:r>
       <w:r>
         <w:br/>
+      </w:r>
+      <w:r>
+        <w:br/>
+      </w:r>
+      <w:r>
+        <w:br/>
+      </w:r>
+      <w:r>
+        <w:br/>
+      </w:r>
+      <w:r>
+        <w:br/>
+      </w:r>
+      <w:r>
+        <w:br/>
+      </w:r>
+    </w:p>
+    <w:p>
+      <w:pPr>
+        <w:jc w:val="center"/>
+        <w:rPr>
+          <w:sz w:val="40"/>
+        </w:rPr>
+      </w:pPr>
+    </w:p>
+    <w:p>
+      <w:pPr>
+        <w:jc w:val="center"/>
+        <w:rPr>
+          <w:sz w:val="40"/>
+        </w:rPr>
+      </w:pPr>
+    </w:p>
+    <w:p>
+      <w:pPr>
+        <w:jc w:val="center"/>
+        <w:rPr>
+          <w:sz w:val="40"/>
+        </w:rPr>
+      </w:pPr>
+    </w:p>
+    <w:p>
+      <w:pPr>
+        <w:jc w:val="center"/>
+        <w:rPr>
+          <w:sz w:val="40"/>
+        </w:rPr>
+      </w:pPr>
+      <w:r>
+        <w:rPr>
+          <w:sz w:val="40"/>
+        </w:rPr>
+        <w:t>REPORT</w:t>
+      </w:r>
+      <w:r>
+        <w:rPr>
+          <w:sz w:val="40"/>
+        </w:rPr>
+        <w:t xml:space="preserve"> TEMPLATE</w:t>
+      </w:r>
+    </w:p>
+    <w:p>
+      <w:r>
+        <w:rPr>
+          <w:noProof/>
+        </w:rPr>
+        <mc:AlternateContent>
+          <mc:Choice Requires="wps">
+            <w:drawing>
+              <wp:anchor distT="0" distB="0" distL="114300" distR="114300" simplePos="0" relativeHeight="251716608" behindDoc="1" locked="0" layoutInCell="1" allowOverlap="1" wp14:anchorId="62BAFF61" wp14:editId="7809C981">
+                <wp:simplePos x="0" y="0"/>
+                <wp:positionH relativeFrom="column">
+                  <wp:posOffset>5181600</wp:posOffset>
+                </wp:positionH>
+                <wp:positionV relativeFrom="paragraph">
+                  <wp:posOffset>193358</wp:posOffset>
+                </wp:positionV>
+                <wp:extent cx="850583" cy="335280"/>
+                <wp:effectExtent l="0" t="0" r="26035" b="26670"/>
+                <wp:wrapNone/>
+                <wp:docPr id="32" name="Text Box 32"/>
+                <wp:cNvGraphicFramePr/>
+                <a:graphic xmlns:a="http://schemas.openxmlformats.org/drawingml/2006/main">
+                  <a:graphicData uri="http://schemas.microsoft.com/office/word/2010/wordprocessingShape">
+                    <wps:wsp>
+                      <wps:cNvSpPr txBox="1"/>
+                      <wps:spPr>
+                        <a:xfrm>
+                          <a:off x="0" y="0"/>
+                          <a:ext cx="850583" cy="335280"/>
+                        </a:xfrm>
+                        <a:prstGeom prst="rect">
+                          <a:avLst/>
+                        </a:prstGeom>
+                        <a:solidFill>
+                          <a:srgbClr val="002060"/>
+                        </a:solidFill>
+                        <a:ln w="6350">
+                          <a:solidFill>
+                            <a:srgbClr val="002060"/>
+                          </a:solidFill>
+                        </a:ln>
+                        <a:effectLst/>
+                      </wps:spPr>
+                      <wps:style>
+                        <a:lnRef idx="0">
+                          <a:schemeClr val="accent1"/>
+                        </a:lnRef>
+                        <a:fillRef idx="0">
+                          <a:schemeClr val="accent1"/>
+                        </a:fillRef>
+                        <a:effectRef idx="0">
+                          <a:schemeClr val="accent1"/>
+                        </a:effectRef>
+                        <a:fontRef idx="minor">
+                          <a:schemeClr val="dk1"/>
+                        </a:fontRef>
+                      </wps:style>
+                      <wps:txbx>
+                        <w:txbxContent>
+                          <w:p>
+                            <w:pPr>
+                              <w:rPr>
+                                <w:b/>
+                                <w:color w:val="FFC000"/>
+                                <w:sz w:val="36"/>
+                              </w:rPr>
+                            </w:pPr>
+                            <w:r>
+                              <w:rPr>
+                                <w:b/>
+                                <w:color w:val="FFC000"/>
+                                <w:sz w:val="30"/>
+                              </w:rPr>
+                              <w:t>REPORT</w:t>
+                            </w:r>
+                          </w:p>
+                        </w:txbxContent>
+                      </wps:txbx>
+                      <wps:bodyPr rot="0" spcFirstLastPara="0" vertOverflow="overflow" horzOverflow="overflow" vert="horz" wrap="square" lIns="91440" tIns="45720" rIns="91440" bIns="45720" numCol="1" spcCol="0" rtlCol="0" fromWordArt="0" anchor="t" anchorCtr="0" forceAA="0" compatLnSpc="1">
+                        <a:prstTxWarp prst="textNoShape">
+                          <a:avLst/>
+                        </a:prstTxWarp>
+                        <a:noAutofit/>
+                      </wps:bodyPr>
+                    </wps:wsp>
+                  </a:graphicData>
+                </a:graphic>
+                <wp14:sizeRelH relativeFrom="margin">
+                  <wp14:pctWidth>0</wp14:pctWidth>
+                </wp14:sizeRelH>
+              </wp:anchor>
+            </w:drawing>
+          </mc:Choice>
+          <mc:Fallback>
+            <w:pict>
+              <v:shapetype w14:anchorId="62BAFF61" id="_x0000_t202" coordsize="21600,21600" o:spt="202" path="m,l,21600r21600,l21600,xe">
+                <v:stroke joinstyle="miter"/>
+                <v:path gradientshapeok="t" o:connecttype="rect"/>
+              </v:shapetype>
+              <v:shape id="Text Box 32" o:spid="_x0000_s1030" type="#_x0000_t202" style="position:absolute;margin-left:408pt;margin-top:15.25pt;width:67pt;height:26.4pt;z-index:-251599872;visibility:visible;mso-wrap-style:square;mso-width-percent:0;mso-wrap-distance-left:9pt;mso-wrap-distance-top:0;mso-wrap-distance-right:9pt;mso-wrap-distance-bottom:0;mso-position-horizontal:absolute;mso-position-horizontal-relative:text;mso-position-vertical:absolute;mso-position-vertical-relative:text;mso-width-percent:0;mso-width-relative:margin;v-text-anchor:top" o:gfxdata="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" fillcolor="#002060" strokecolor="#002060" strokeweight=".5pt">
+                <v:textbox>
+                  <w:txbxContent>
+                    <w:p>
+                      <w:pPr>
+                        <w:rPr>
+                          <w:b/>
+                          <w:color w:val="FFC000"/>
+                          <w:sz w:val="36"/>
+                        </w:rPr>
+                      </w:pPr>
+                      <w:r>
+                        <w:rPr>
+                          <w:b/>
+                          <w:color w:val="FFC000"/>
+                          <w:sz w:val="30"/>
+                        </w:rPr>
+                        <w:t>REPORT</w:t>
+                      </w:r>
+                    </w:p>
+                  </w:txbxContent>
+                </v:textbox>
+              </v:shape>
+            </w:pict>
+          </mc:Fallback>
+        </mc:AlternateContent>
+      </w:r>
+      <w:r>
+        <w:rPr>
+          <w:noProof/>
+        </w:rPr>
+        <mc:AlternateContent>
+          <mc:Choice Requires="wps">
+            <w:drawing>
+              <wp:anchor distT="0" distB="0" distL="114300" distR="114300" simplePos="0" relativeHeight="251715584" behindDoc="0" locked="0" layoutInCell="1" allowOverlap="1" wp14:anchorId="5B9B7E7A" wp14:editId="774FE921">
+                <wp:simplePos x="0" y="0"/>
+                <wp:positionH relativeFrom="column">
+                  <wp:posOffset>244041</wp:posOffset>
+                </wp:positionH>
+                <wp:positionV relativeFrom="paragraph">
+                  <wp:posOffset>52705</wp:posOffset>
+                </wp:positionV>
+                <wp:extent cx="1066231" cy="1066466"/>
+                <wp:effectExtent l="0" t="0" r="19685" b="19685"/>
+                <wp:wrapNone/>
+                <wp:docPr id="33" name="Donut 33"/>
+                <wp:cNvGraphicFramePr/>
+                <a:graphic xmlns:a="http://schemas.openxmlformats.org/drawingml/2006/main">
+                  <a:graphicData uri="http://schemas.microsoft.com/office/word/2010/wordprocessingShape">
+                    <wps:wsp>
+                      <wps:cNvSpPr/>
+                      <wps:spPr>
+                        <a:xfrm>
+                          <a:off x="0" y="0"/>
+                          <a:ext cx="1066231" cy="1066466"/>
+                        </a:xfrm>
+                        <a:prstGeom prst="donut">
+                          <a:avLst>
+                            <a:gd name="adj" fmla="val 1326"/>
+                          </a:avLst>
+                        </a:prstGeom>
+                        <a:solidFill>
+                          <a:srgbClr val="00B0F0"/>
+                        </a:solidFill>
+                        <a:ln>
+                          <a:solidFill>
+                            <a:srgbClr val="00B0F0"/>
+                          </a:solidFill>
+                        </a:ln>
+                      </wps:spPr>
+                      <wps:style>
+                        <a:lnRef idx="2">
+                          <a:schemeClr val="accent1">
+                            <a:shade val="50000"/>
+                          </a:schemeClr>
+                        </a:lnRef>
+                        <a:fillRef idx="1">
+                          <a:schemeClr val="accent1"/>
+                        </a:fillRef>
+                        <a:effectRef idx="0">
+                          <a:schemeClr val="accent1"/>
+                        </a:effectRef>
+                        <a:fontRef idx="minor">
+                          <a:schemeClr val="lt1"/>
+                        </a:fontRef>
+                      </wps:style>
+                      <wps:bodyPr rot="0" spcFirstLastPara="0" vertOverflow="overflow" horzOverflow="overflow" vert="horz" wrap="square" lIns="91440" tIns="45720" rIns="91440" bIns="45720" numCol="1" spcCol="0" rtlCol="0" fromWordArt="0" anchor="ctr" anchorCtr="0" forceAA="0" compatLnSpc="1">
+                        <a:prstTxWarp prst="textNoShape">
+                          <a:avLst/>
+                        </a:prstTxWarp>
+                        <a:noAutofit/>
+                      </wps:bodyPr>
+                    </wps:wsp>
+                  </a:graphicData>
+                </a:graphic>
+                <wp14:sizeRelH relativeFrom="margin">
+                  <wp14:pctWidth>0</wp14:pctWidth>
+                </wp14:sizeRelH>
+                <wp14:sizeRelV relativeFrom="margin">
+                  <wp14:pctHeight>0</wp14:pctHeight>
+                </wp14:sizeRelV>
+              </wp:anchor>
+            </w:drawing>
+          </mc:Choice>
+          <mc:Fallback>
+            <w:pict>
+              <v:shapetype w14:anchorId="54418CDE" id="_x0000_t23" coordsize="21600,21600" o:spt="23" adj="5400" path="m,10800qy10800,,21600,10800,10800,21600,,10800xm@0,10800qy10800@2@1,10800,10800@0@0,10800xe">
+                <v:formulas>
+                  <v:f eqn="val #0"/>
+                  <v:f eqn="sum width 0 #0"/>
+                  <v:f eqn="sum height 0 #0"/>
+                  <v:f eqn="prod @0 2929 10000"/>
+                  <v:f eqn="sum width 0 @3"/>
+                  <v:f eqn="sum height 0 @3"/>
+                </v:formulas>
+                <v:path o:connecttype="custom" o:connectlocs="10800,0;3163,3163;0,10800;3163,18437;10800,21600;18437,18437;21600,10800;18437,3163" textboxrect="3163,3163,18437,18437"/>
+                <v:handles>
+                  <v:h position="#0,center" xrange="0,10800"/>
+                </v:handles>
+              </v:shapetype>
+              <v:shape id="Donut 33" o:spid="_x0000_s1026" type="#_x0000_t23" style="position:absolute;margin-left:19.2pt;margin-top:4.15pt;width:83.95pt;height:83.95pt;z-index:251715584;visibility:visible;mso-wrap-style:square;mso-width-percent:0;mso-height-percent:0;mso-wrap-distance-left:9pt;mso-wrap-distance-top:0;mso-wrap-distance-right:9pt;mso-wrap-distance-bottom:0;mso-position-horizontal:absolute;mso-position-horizontal-relative:text;mso-position-vertical:absolute;mso-position-vertical-relative:text;mso-width-percent:0;mso-height-percent:0;mso-width-relative:margin;mso-height-relative:margin;v-text-anchor:middle" o:gfxdata="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" adj="286" fillcolor="#00b0f0" strokecolor="#00b0f0" strokeweight="1pt">
+                <v:stroke joinstyle="miter"/>
+              </v:shape>
+            </w:pict>
+          </mc:Fallback>
+        </mc:AlternateContent>
+      </w:r>
+      <w:r>
+        <w:rPr>
+          <w:noProof/>
+        </w:rPr>
+        <mc:AlternateContent>
+          <mc:Choice Requires="wps">
+            <w:drawing>
+              <wp:anchor distT="45720" distB="45720" distL="114300" distR="114300" simplePos="0" relativeHeight="251710464" behindDoc="1" locked="0" layoutInCell="1" allowOverlap="1" wp14:anchorId="4FAF9CE2" wp14:editId="1F227AB9">
+                <wp:simplePos x="0" y="0"/>
+                <wp:positionH relativeFrom="column">
+                  <wp:posOffset>1341120</wp:posOffset>
+                </wp:positionH>
+                <wp:positionV relativeFrom="paragraph">
+                  <wp:posOffset>9525</wp:posOffset>
+                </wp:positionV>
+                <wp:extent cx="1706880" cy="449580"/>
+                <wp:effectExtent l="0" t="0" r="26670" b="26670"/>
+                <wp:wrapNone/>
+                <wp:docPr id="34" name="Text Box 2"/>
+                <wp:cNvGraphicFramePr>
+                  <a:graphicFrameLocks xmlns:a="http://schemas.openxmlformats.org/drawingml/2006/main"/>
+                </wp:cNvGraphicFramePr>
+                <a:graphic xmlns:a="http://schemas.openxmlformats.org/drawingml/2006/main">
+                  <a:graphicData uri="http://schemas.microsoft.com/office/word/2010/wordprocessingShape">
+                    <wps:wsp>
+                      <wps:cNvSpPr txBox="1">
+                        <a:spLocks noChangeArrowheads="1"/>
+                      </wps:cNvSpPr>
+                      <wps:spPr bwMode="auto">
+                        <a:xfrm>
+                          <a:off x="0" y="0"/>
+                          <a:ext cx="1706880" cy="449580"/>
+                        </a:xfrm>
+                        <a:prstGeom prst="rect">
+                          <a:avLst/>
+                        </a:prstGeom>
+                        <a:solidFill>
+                          <a:srgbClr val="002060"/>
+                        </a:solidFill>
+                        <a:ln w="9525">
+                          <a:solidFill>
+                            <a:srgbClr val="002060"/>
+                          </a:solidFill>
+                          <a:miter lim="800000"/>
+                          <a:headEnd/>
+                          <a:tailEnd/>
+                        </a:ln>
+                      </wps:spPr>
+                      <wps:txbx>
+                        <w:txbxContent>
+                          <w:p>
+                            <w:pPr>
+                              <w:rPr>
+                                <w:sz w:val="64"/>
+                              </w:rPr>
+                            </w:pPr>
+                            <w:r>
+                              <w:rPr>
+                                <w:sz w:val="54"/>
+                              </w:rPr>
+                              <w:t>PATHOLAB</w:t>
+                            </w:r>
+                          </w:p>
+                        </w:txbxContent>
+                      </wps:txbx>
+                      <wps:bodyPr rot="0" vert="horz" wrap="square" lIns="91440" tIns="45720" rIns="91440" bIns="45720" anchor="t" anchorCtr="0">
+                        <a:noAutofit/>
+                      </wps:bodyPr>
+                    </wps:wsp>
+                  </a:graphicData>
+                </a:graphic>
+                <wp14:sizeRelH relativeFrom="margin">
+                  <wp14:pctWidth>0</wp14:pctWidth>
+                </wp14:sizeRelH>
+                <wp14:sizeRelV relativeFrom="margin">
+                  <wp14:pctHeight>0</wp14:pctHeight>
+                </wp14:sizeRelV>
+              </wp:anchor>
+            </w:drawing>
+          </mc:Choice>
+          <mc:Fallback>
+            <w:pict>
+              <v:shape w14:anchorId="4FAF9CE2" id="_x0000_s1031" type="#_x0000_t202" style="position:absolute;margin-left:105.6pt;margin-top:.75pt;width:134.4pt;height:35.4pt;z-index:-251606016;visibility:visible;mso-wrap-style:square;mso-width-percent:0;mso-height-percent:0;mso-wrap-distance-left:9pt;mso-wrap-distance-top:3.6pt;mso-wrap-distance-right:9pt;mso-wrap-distance-bottom:3.6pt;mso-position-horizontal:absolute;mso-position-horizontal-relative:text;mso-position-vertical:absolute;mso-position-vertical-relative:text;mso-width-percent:0;mso-height-percent:0;mso-width-relative:margin;mso-height-relative:margin;v-text-anchor:top" o:gfxdata="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" fillcolor="#002060" strokecolor="#002060">
+                <v:textbox>
+                  <w:txbxContent>
+                    <w:p>
+                      <w:pPr>
+                        <w:rPr>
+                          <w:sz w:val="64"/>
+                        </w:rPr>
+                      </w:pPr>
+                      <w:r>
+                        <w:rPr>
+                          <w:sz w:val="54"/>
+                        </w:rPr>
+                        <w:t>PATHOLAB</w:t>
+                      </w:r>
+                    </w:p>
+                  </w:txbxContent>
+                </v:textbox>
+              </v:shape>
+            </w:pict>
+          </mc:Fallback>
+        </mc:AlternateContent>
+      </w:r>
+      <w:r>
+        <w:rPr>
+          <w:noProof/>
+        </w:rPr>
+        <w:drawing>
+          <wp:anchor distT="0" distB="0" distL="114300" distR="114300" simplePos="0" relativeHeight="251712512" behindDoc="1" locked="0" layoutInCell="1" allowOverlap="1" wp14:anchorId="7690653A" wp14:editId="0B4B2399">
+            <wp:simplePos x="0" y="0"/>
+            <wp:positionH relativeFrom="column">
+              <wp:posOffset>259080</wp:posOffset>
+            </wp:positionH>
+            <wp:positionV relativeFrom="paragraph">
+              <wp:posOffset>60960</wp:posOffset>
+            </wp:positionV>
+            <wp:extent cx="1059180" cy="1059180"/>
+            <wp:effectExtent l="0" t="0" r="7620" b="7620"/>
+            <wp:wrapNone/>
+            <wp:docPr id="39" name="Picture 39" descr="prologo"/>
+            <wp:cNvGraphicFramePr>
+              <a:graphicFrameLocks xmlns:a="http://schemas.openxmlformats.org/drawingml/2006/main" noChangeAspect="1"/>
+            </wp:cNvGraphicFramePr>
+            <a:graphic xmlns:a="http://schemas.openxmlformats.org/drawingml/2006/main">
+              <a:graphicData uri="http://schemas.openxmlformats.org/drawingml/2006/picture">
+                <pic:pic xmlns:pic="http://schemas.openxmlformats.org/drawingml/2006/picture">
+                  <pic:nvPicPr>
+                    <pic:cNvPr id="0" name="Picture 23" descr="prologo"/>
+                    <pic:cNvPicPr>
+                      <a:picLocks noChangeAspect="1" noChangeArrowheads="1"/>
+                    </pic:cNvPicPr>
+                  </pic:nvPicPr>
+                  <pic:blipFill>
+                    <a:blip r:embed="rId16" cstate="print">
+                      <a:extLst>
+                        <a:ext uri="{28A0092B-C50C-407E-A947-70E740481C1C}">
+                          <a14:useLocalDpi xmlns:a14="http://schemas.microsoft.com/office/drawing/2010/main" val="0"/>
+                        </a:ext>
+                      </a:extLst>
+                    </a:blip>
+                    <a:srcRect/>
+                    <a:stretch>
+                      <a:fillRect/>
+                    </a:stretch>
+                  </pic:blipFill>
+                  <pic:spPr bwMode="auto">
+                    <a:xfrm>
+                      <a:off x="0" y="0"/>
+                      <a:ext cx="1059180" cy="1059180"/>
+                    </a:xfrm>
+                    <a:prstGeom prst="rect">
+                      <a:avLst/>
+                    </a:prstGeom>
+                    <a:noFill/>
+                  </pic:spPr>
+                </pic:pic>
+              </a:graphicData>
+            </a:graphic>
+            <wp14:sizeRelH relativeFrom="page">
+              <wp14:pctWidth>0</wp14:pctWidth>
+            </wp14:sizeRelH>
+            <wp14:sizeRelV relativeFrom="page">
+              <wp14:pctHeight>0</wp14:pctHeight>
+            </wp14:sizeRelV>
+          </wp:anchor>
+        </w:drawing>
+      </w:r>
+      <w:r>
+        <w:rPr>
+          <w:noProof/>
+        </w:rPr>
+        <mc:AlternateContent>
+          <mc:Choice Requires="wps">
+            <w:drawing>
+              <wp:anchor distT="0" distB="0" distL="114300" distR="114300" simplePos="0" relativeHeight="251709440" behindDoc="1" locked="0" layoutInCell="1" allowOverlap="1" wp14:anchorId="08CABEE9" wp14:editId="650AB0DB">
+                <wp:simplePos x="0" y="0"/>
+                <wp:positionH relativeFrom="margin">
+                  <wp:align>left</wp:align>
+                </wp:positionH>
+                <wp:positionV relativeFrom="paragraph">
+                  <wp:posOffset>9525</wp:posOffset>
+                </wp:positionV>
+                <wp:extent cx="6050280" cy="640080"/>
+                <wp:effectExtent l="0" t="0" r="26670" b="26670"/>
+                <wp:wrapNone/>
+                <wp:docPr id="35" name="Rounded Rectangle 35"/>
+                <wp:cNvGraphicFramePr/>
+                <a:graphic xmlns:a="http://schemas.openxmlformats.org/drawingml/2006/main">
+                  <a:graphicData uri="http://schemas.microsoft.com/office/word/2010/wordprocessingShape">
+                    <wps:wsp>
+                      <wps:cNvSpPr/>
+                      <wps:spPr>
+                        <a:xfrm>
+                          <a:off x="0" y="0"/>
+                          <a:ext cx="6050280" cy="640080"/>
+                        </a:xfrm>
+                        <a:prstGeom prst="roundRect">
+                          <a:avLst/>
+                        </a:prstGeom>
+                        <a:solidFill>
+                          <a:srgbClr val="002060"/>
+                        </a:solidFill>
+                      </wps:spPr>
+                      <wps:style>
+                        <a:lnRef idx="2">
+                          <a:schemeClr val="accent1">
+                            <a:shade val="50000"/>
+                          </a:schemeClr>
+                        </a:lnRef>
+                        <a:fillRef idx="1">
+                          <a:schemeClr val="accent1"/>
+                        </a:fillRef>
+                        <a:effectRef idx="0">
+                          <a:schemeClr val="accent1"/>
+                        </a:effectRef>
+                        <a:fontRef idx="minor">
+                          <a:schemeClr val="lt1"/>
+                        </a:fontRef>
+                      </wps:style>
+                      <wps:bodyPr rot="0" spcFirstLastPara="0" vertOverflow="overflow" horzOverflow="overflow" vert="horz" wrap="square" lIns="91440" tIns="45720" rIns="91440" bIns="45720" numCol="1" spcCol="0" rtlCol="0" fromWordArt="0" anchor="ctr" anchorCtr="0" forceAA="0" compatLnSpc="1">
+                        <a:prstTxWarp prst="textNoShape">
+                          <a:avLst/>
+                        </a:prstTxWarp>
+                        <a:noAutofit/>
+                      </wps:bodyPr>
+                    </wps:wsp>
+                  </a:graphicData>
+                </a:graphic>
+              </wp:anchor>
+            </w:drawing>
+          </mc:Choice>
+          <mc:Fallback>
+            <w:pict>
+              <v:roundrect w14:anchorId="76D8BB21" id="Rounded Rectangle 35" o:spid="_x0000_s1026" style="position:absolute;margin-left:0;margin-top:.75pt;width:476.4pt;height:50.4pt;z-index:-251607040;visibility:visible;mso-wrap-style:square;mso-wrap-distance-left:9pt;mso-wrap-distance-top:0;mso-wrap-distance-right:9pt;mso-wrap-distance-bottom:0;mso-position-horizontal:left;mso-position-horizontal-relative:margin;mso-position-vertical:absolute;mso-position-vertical-relative:text;v-text-anchor:middle" arcsize="10923f" o:gfxdata="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" fillcolor="#002060" strokecolor="#1f4d78 [1604]" strokeweight="1pt">
+                <v:stroke joinstyle="miter"/>
+                <w10:wrap anchorx="margin"/>
+              </v:roundrect>
+            </w:pict>
+          </mc:Fallback>
+        </mc:AlternateContent>
+      </w:r>
+    </w:p>
+    <w:p>
+      <w:pPr>
+        <w:jc w:val="center"/>
+        <w:rPr>
+          <w:sz w:val="30"/>
+        </w:rPr>
+      </w:pPr>
+      <w:r>
+        <w:rPr>
+          <w:noProof/>
+          <w:sz w:val="30"/>
+        </w:rPr>
+        <mc:AlternateContent>
+          <mc:Choice Requires="wps">
+            <w:drawing>
+              <wp:anchor distT="0" distB="0" distL="114300" distR="114300" simplePos="0" relativeHeight="251713536" behindDoc="1" locked="0" layoutInCell="1" allowOverlap="1" wp14:anchorId="662FB4F2" wp14:editId="697D6F6A">
+                <wp:simplePos x="0" y="0"/>
+                <wp:positionH relativeFrom="column">
+                  <wp:posOffset>2940685</wp:posOffset>
+                </wp:positionH>
+                <wp:positionV relativeFrom="paragraph">
+                  <wp:posOffset>9525</wp:posOffset>
+                </wp:positionV>
+                <wp:extent cx="1536700" cy="205740"/>
+                <wp:effectExtent l="0" t="0" r="25400" b="22860"/>
+                <wp:wrapNone/>
+                <wp:docPr id="36" name="Text Box 36"/>
+                <wp:cNvGraphicFramePr/>
+                <a:graphic xmlns:a="http://schemas.openxmlformats.org/drawingml/2006/main">
+                  <a:graphicData uri="http://schemas.microsoft.com/office/word/2010/wordprocessingShape">
+                    <wps:wsp>
+                      <wps:cNvSpPr txBox="1"/>
+                      <wps:spPr>
+                        <a:xfrm>
+                          <a:off x="0" y="0"/>
+                          <a:ext cx="1536700" cy="205740"/>
+                        </a:xfrm>
+                        <a:prstGeom prst="rect">
+                          <a:avLst/>
+                        </a:prstGeom>
+                        <a:solidFill>
+                          <a:srgbClr val="002060"/>
+                        </a:solidFill>
+                        <a:ln w="6350">
+                          <a:solidFill>
+                            <a:srgbClr val="002060"/>
+                          </a:solidFill>
+                        </a:ln>
+                        <a:effectLst/>
+                      </wps:spPr>
+                      <wps:style>
+                        <a:lnRef idx="0">
+                          <a:schemeClr val="accent1"/>
+                        </a:lnRef>
+                        <a:fillRef idx="0">
+                          <a:schemeClr val="accent1"/>
+                        </a:fillRef>
+                        <a:effectRef idx="0">
+                          <a:schemeClr val="accent1"/>
+                        </a:effectRef>
+                        <a:fontRef idx="minor">
+                          <a:schemeClr val="dk1"/>
+                        </a:fontRef>
+                      </wps:style>
+                      <wps:txbx>
+                        <w:txbxContent>
+                          <w:p>
+                            <w:pPr>
+                              <w:rPr>
+                                <w:color w:val="FFFFFF" w:themeColor="background1"/>
+                                <w:sz w:val="16"/>
+                              </w:rPr>
+                            </w:pPr>
+                            <w:r>
+                              <w:rPr>
+                                <w:color w:val="FFFFFF" w:themeColor="background1"/>
+                                <w:sz w:val="16"/>
+                              </w:rPr>
+                              <w:t xml:space="preserve">-  </w:t>
+                            </w:r>
+                            <w:r>
+                              <w:rPr>
+                                <w:color w:val="FFFFFF" w:themeColor="background1"/>
+                                <w:sz w:val="16"/>
+                              </w:rPr>
+                              <w:t>GET IT SPUN RUN AND DONE!</w:t>
+                            </w:r>
+                          </w:p>
+                        </w:txbxContent>
+                      </wps:txbx>
+                      <wps:bodyPr rot="0" spcFirstLastPara="0" vertOverflow="overflow" horzOverflow="overflow" vert="horz" wrap="square" lIns="91440" tIns="45720" rIns="91440" bIns="45720" numCol="1" spcCol="0" rtlCol="0" fromWordArt="0" anchor="t" anchorCtr="0" forceAA="0" compatLnSpc="1">
+                        <a:prstTxWarp prst="textNoShape">
+                          <a:avLst/>
+                        </a:prstTxWarp>
+                        <a:noAutofit/>
+                      </wps:bodyPr>
+                    </wps:wsp>
+                  </a:graphicData>
+                </a:graphic>
+                <wp14:sizeRelH relativeFrom="margin">
+                  <wp14:pctWidth>0</wp14:pctWidth>
+                </wp14:sizeRelH>
+                <wp14:sizeRelV relativeFrom="margin">
+                  <wp14:pctHeight>0</wp14:pctHeight>
+                </wp14:sizeRelV>
+              </wp:anchor>
+            </w:drawing>
+          </mc:Choice>
+          <mc:Fallback>
+            <w:pict>
+              <v:shape w14:anchorId="662FB4F2" id="Text Box 36" o:spid="_x0000_s1032" type="#_x0000_t202" style="position:absolute;left:0;text-align:left;margin-left:231.55pt;margin-top:.75pt;width:121pt;height:16.2pt;z-index:-251602944;visibility:visible;mso-wrap-style:square;mso-width-percent:0;mso-height-percent:0;mso-wrap-distance-left:9pt;mso-wrap-distance-top:0;mso-wrap-distance-right:9pt;mso-wrap-distance-bottom:0;mso-position-horizontal:absolute;mso-position-horizontal-relative:text;mso-position-vertical:absolute;mso-position-vertical-relative:text;mso-width-percent:0;mso-height-percent:0;mso-width-relative:margin;mso-height-relative:margin;v-text-anchor:top" o:gfxdata="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" fillcolor="#002060" strokecolor="#002060" strokeweight=".5pt">
+                <v:textbox>
+                  <w:txbxContent>
+                    <w:p>
+                      <w:pPr>
+                        <w:rPr>
+                          <w:color w:val="FFFFFF" w:themeColor="background1"/>
+                          <w:sz w:val="16"/>
+                        </w:rPr>
+                      </w:pPr>
+                      <w:r>
+                        <w:rPr>
+                          <w:color w:val="FFFFFF" w:themeColor="background1"/>
+                          <w:sz w:val="16"/>
+                        </w:rPr>
+                        <w:t xml:space="preserve">-  </w:t>
+                      </w:r>
+                      <w:r>
+                        <w:rPr>
+                          <w:color w:val="FFFFFF" w:themeColor="background1"/>
+                          <w:sz w:val="16"/>
+                        </w:rPr>
+                        <w:t>GET IT SPUN RUN AND DONE!</w:t>
+                      </w:r>
+                    </w:p>
+                  </w:txbxContent>
+                </v:textbox>
+              </v:shape>
+            </w:pict>
+          </mc:Fallback>
+        </mc:AlternateContent>
+      </w:r>
+      <w:r>
+        <w:rPr>
+          <w:noProof/>
+          <w:sz w:val="30"/>
+        </w:rPr>
+        <mc:AlternateContent>
+          <mc:Choice Requires="wps">
+            <w:drawing>
+              <wp:anchor distT="0" distB="0" distL="114300" distR="114300" simplePos="0" relativeHeight="251711488" behindDoc="0" locked="0" layoutInCell="1" allowOverlap="1" wp14:anchorId="09D4EAAE" wp14:editId="483BC9BC">
+                <wp:simplePos x="0" y="0"/>
+                <wp:positionH relativeFrom="column">
+                  <wp:posOffset>1303655</wp:posOffset>
+                </wp:positionH>
+                <wp:positionV relativeFrom="paragraph">
+                  <wp:posOffset>171450</wp:posOffset>
+                </wp:positionV>
+                <wp:extent cx="4739640" cy="15240"/>
+                <wp:effectExtent l="0" t="0" r="22860" b="22860"/>
+                <wp:wrapNone/>
+                <wp:docPr id="37" name="Straight Connector 37"/>
+                <wp:cNvGraphicFramePr/>
+                <a:graphic xmlns:a="http://schemas.openxmlformats.org/drawingml/2006/main">
+                  <a:graphicData uri="http://schemas.microsoft.com/office/word/2010/wordprocessingShape">
+                    <wps:wsp>
+                      <wps:cNvCnPr/>
+                      <wps:spPr>
+                        <a:xfrm flipV="1">
+                          <a:off x="0" y="0"/>
+                          <a:ext cx="4739640" cy="15240"/>
+                        </a:xfrm>
+                        <a:prstGeom prst="line">
+                          <a:avLst/>
+                        </a:prstGeom>
+                        <a:ln>
+                          <a:solidFill>
+                            <a:srgbClr val="00B0F0"/>
+                          </a:solidFill>
+                        </a:ln>
+                      </wps:spPr>
+                      <wps:style>
+                        <a:lnRef idx="3">
+                          <a:schemeClr val="accent1"/>
+                        </a:lnRef>
+                        <a:fillRef idx="0">
+                          <a:schemeClr val="accent1"/>
+                        </a:fillRef>
+                        <a:effectRef idx="2">
+                          <a:schemeClr val="accent1"/>
+                        </a:effectRef>
+                        <a:fontRef idx="minor">
+                          <a:schemeClr val="tx1"/>
+                        </a:fontRef>
+                      </wps:style>
+                      <wps:bodyPr/>
+                    </wps:wsp>
+                  </a:graphicData>
+                </a:graphic>
+              </wp:anchor>
+            </w:drawing>
+          </mc:Choice>
+          <mc:Fallback>
+            <w:pict>
+              <v:line w14:anchorId="4DCE0033" id="Straight Connector 37" o:spid="_x0000_s1026" style="position:absolute;flip:y;z-index:251711488;visibility:visible;mso-wrap-style:square;mso-wrap-distance-left:9pt;mso-wrap-distance-top:0;mso-wrap-distance-right:9pt;mso-wrap-distance-bottom:0;mso-position-horizontal:absolute;mso-position-horizontal-relative:text;mso-position-vertical:absolute;mso-position-vertical-relative:text" from="102.65pt,13.5pt" to="475.85pt,14.7pt" o:gfxdata="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" strokecolor="#00b0f0" strokeweight="1.5pt">
+                <v:stroke joinstyle="miter"/>
+              </v:line>
+            </w:pict>
+          </mc:Fallback>
+        </mc:AlternateContent>
+      </w:r>
+      <w:r>
+        <w:rPr>
+          <w:noProof/>
+        </w:rPr>
+        <mc:AlternateContent>
+          <mc:Choice Requires="wps">
+            <w:drawing>
+              <wp:anchor distT="0" distB="0" distL="114300" distR="114300" simplePos="0" relativeHeight="251714560" behindDoc="1" locked="0" layoutInCell="1" allowOverlap="1" wp14:anchorId="38B717CD" wp14:editId="6318D987">
+                <wp:simplePos x="0" y="0"/>
+                <wp:positionH relativeFrom="column">
+                  <wp:posOffset>1368334</wp:posOffset>
+                </wp:positionH>
+                <wp:positionV relativeFrom="paragraph">
+                  <wp:posOffset>144962</wp:posOffset>
+                </wp:positionV>
+                <wp:extent cx="1604433" cy="197122"/>
+                <wp:effectExtent l="0" t="0" r="15240" b="12700"/>
+                <wp:wrapNone/>
+                <wp:docPr id="38" name="Text Box 38"/>
+                <wp:cNvGraphicFramePr/>
+                <a:graphic xmlns:a="http://schemas.openxmlformats.org/drawingml/2006/main">
+                  <a:graphicData uri="http://schemas.microsoft.com/office/word/2010/wordprocessingShape">
+                    <wps:wsp>
+                      <wps:cNvSpPr txBox="1"/>
+                      <wps:spPr>
+                        <a:xfrm>
+                          <a:off x="0" y="0"/>
+                          <a:ext cx="1604433" cy="197122"/>
+                        </a:xfrm>
+                        <a:prstGeom prst="rect">
+                          <a:avLst/>
+                        </a:prstGeom>
+                        <a:solidFill>
+                          <a:srgbClr val="002060"/>
+                        </a:solidFill>
+                        <a:ln w="6350">
+                          <a:solidFill>
+                            <a:srgbClr val="002060"/>
+                          </a:solidFill>
+                        </a:ln>
+                        <a:effectLst/>
+                      </wps:spPr>
+                      <wps:style>
+                        <a:lnRef idx="0">
+                          <a:schemeClr val="accent1"/>
+                        </a:lnRef>
+                        <a:fillRef idx="0">
+                          <a:schemeClr val="accent1"/>
+                        </a:fillRef>
+                        <a:effectRef idx="0">
+                          <a:schemeClr val="accent1"/>
+                        </a:effectRef>
+                        <a:fontRef idx="minor">
+                          <a:schemeClr val="dk1"/>
+                        </a:fontRef>
+                      </wps:style>
+                      <wps:txbx>
+                        <w:txbxContent>
+                          <w:p>
+                            <w:pPr>
+                              <w:rPr>
+                                <w:color w:val="FFFFFF" w:themeColor="background1"/>
+                                <w:sz w:val="16"/>
+                              </w:rPr>
+                            </w:pPr>
+                            <w:r>
+                              <w:rPr>
+                                <w:color w:val="FFFFFF" w:themeColor="background1"/>
+                                <w:sz w:val="16"/>
+                              </w:rPr>
+                              <w:t>OPEN DAILY 9:00 AM – 8:00</w:t>
+                            </w:r>
+                            <w:r>
+                              <w:rPr>
+                                <w:color w:val="FFFFFF" w:themeColor="background1"/>
+                                <w:sz w:val="16"/>
+                              </w:rPr>
+                              <w:t xml:space="preserve"> </w:t>
+                            </w:r>
+                            <w:r>
+                              <w:rPr>
+                                <w:color w:val="FFFFFF" w:themeColor="background1"/>
+                                <w:sz w:val="16"/>
+                              </w:rPr>
+                              <w:t>PM</w:t>
+                            </w:r>
+                          </w:p>
+                        </w:txbxContent>
+                      </wps:txbx>
+                      <wps:bodyPr rot="0" spcFirstLastPara="0" vertOverflow="overflow" horzOverflow="overflow" vert="horz" wrap="square" lIns="91440" tIns="45720" rIns="91440" bIns="45720" numCol="1" spcCol="0" rtlCol="0" fromWordArt="0" anchor="t" anchorCtr="0" forceAA="0" compatLnSpc="1">
+                        <a:prstTxWarp prst="textNoShape">
+                          <a:avLst/>
+                        </a:prstTxWarp>
+                        <a:noAutofit/>
+                      </wps:bodyPr>
+                    </wps:wsp>
+                  </a:graphicData>
+                </a:graphic>
+                <wp14:sizeRelH relativeFrom="margin">
+                  <wp14:pctWidth>0</wp14:pctWidth>
+                </wp14:sizeRelH>
+                <wp14:sizeRelV relativeFrom="margin">
+                  <wp14:pctHeight>0</wp14:pctHeight>
+                </wp14:sizeRelV>
+              </wp:anchor>
+            </w:drawing>
+          </mc:Choice>
+          <mc:Fallback>
+            <w:pict>
+              <v:shape w14:anchorId="38B717CD" id="Text Box 38" o:spid="_x0000_s1033" type="#_x0000_t202" style="position:absolute;left:0;text-align:left;margin-left:107.75pt;margin-top:11.4pt;width:126.35pt;height:15.5pt;z-index:-251601920;visibility:visible;mso-wrap-style:square;mso-width-percent:0;mso-height-percent:0;mso-wrap-distance-left:9pt;mso-wrap-distance-top:0;mso-wrap-distance-right:9pt;mso-wrap-distance-bottom:0;mso-position-horizontal:absolute;mso-position-horizontal-relative:text;mso-position-vertical:absolute;mso-position-vertical-relative:text;mso-width-percent:0;mso-height-percent:0;mso-width-relative:margin;mso-height-relative:margin;v-text-anchor:top" o:gfxdata="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" fillcolor="#002060" strokecolor="#002060" strokeweight=".5pt">
+                <v:textbox>
+                  <w:txbxContent>
+                    <w:p>
+                      <w:pPr>
+                        <w:rPr>
+                          <w:color w:val="FFFFFF" w:themeColor="background1"/>
+                          <w:sz w:val="16"/>
+                        </w:rPr>
+                      </w:pPr>
+                      <w:r>
+                        <w:rPr>
+                          <w:color w:val="FFFFFF" w:themeColor="background1"/>
+                          <w:sz w:val="16"/>
+                        </w:rPr>
+                        <w:t>OPEN DAILY 9:00 AM – 8:00</w:t>
+                      </w:r>
+                      <w:r>
+                        <w:rPr>
+                          <w:color w:val="FFFFFF" w:themeColor="background1"/>
+                          <w:sz w:val="16"/>
+                        </w:rPr>
+                        <w:t xml:space="preserve"> </w:t>
+                      </w:r>
+                      <w:r>
+                        <w:rPr>
+                          <w:color w:val="FFFFFF" w:themeColor="background1"/>
+                          <w:sz w:val="16"/>
+                        </w:rPr>
+                        <w:t>PM</w:t>
+                      </w:r>
+                    </w:p>
+                  </w:txbxContent>
+                </v:textbox>
+              </v:shape>
+            </w:pict>
+          </mc:Fallback>
+        </mc:AlternateContent>
+      </w:r>
+    </w:p>
+    <w:p>
+      <w:r>
+        <w:rPr>
+          <w:noProof/>
+        </w:rPr>
+        <mc:AlternateContent>
+          <mc:Choice Requires="wps">
+            <w:drawing>
+              <wp:anchor distT="0" distB="0" distL="114300" distR="114300" simplePos="0" relativeHeight="251720704" behindDoc="0" locked="0" layoutInCell="1" allowOverlap="1" wp14:anchorId="2A81756C" wp14:editId="1B6990C6">
+                <wp:simplePos x="0" y="0"/>
+                <wp:positionH relativeFrom="column">
+                  <wp:posOffset>59690</wp:posOffset>
+                </wp:positionH>
+                <wp:positionV relativeFrom="paragraph">
+                  <wp:posOffset>941504</wp:posOffset>
+                </wp:positionV>
+                <wp:extent cx="6061075" cy="120316"/>
+                <wp:effectExtent l="0" t="0" r="15875" b="13335"/>
+                <wp:wrapNone/>
+                <wp:docPr id="44" name="Rectangle 44"/>
+                <wp:cNvGraphicFramePr/>
+                <a:graphic xmlns:a="http://schemas.openxmlformats.org/drawingml/2006/main">
+                  <a:graphicData uri="http://schemas.microsoft.com/office/word/2010/wordprocessingShape">
+                    <wps:wsp>
+                      <wps:cNvSpPr/>
+                      <wps:spPr>
+                        <a:xfrm>
+                          <a:off x="0" y="0"/>
+                          <a:ext cx="6061075" cy="120316"/>
+                        </a:xfrm>
+                        <a:prstGeom prst="rect">
+                          <a:avLst/>
+                        </a:prstGeom>
+                        <a:solidFill>
+                          <a:srgbClr val="00B0F0"/>
+                        </a:solidFill>
+                        <a:ln>
+                          <a:solidFill>
+                            <a:srgbClr val="00B0F0"/>
+                          </a:solidFill>
+                        </a:ln>
+                      </wps:spPr>
+                      <wps:style>
+                        <a:lnRef idx="2">
+                          <a:schemeClr val="accent1">
+                            <a:shade val="50000"/>
+                          </a:schemeClr>
+                        </a:lnRef>
+                        <a:fillRef idx="1">
+                          <a:schemeClr val="accent1"/>
+                        </a:fillRef>
+                        <a:effectRef idx="0">
+                          <a:schemeClr val="accent1"/>
+                        </a:effectRef>
+                        <a:fontRef idx="minor">
+                          <a:schemeClr val="lt1"/>
+                        </a:fontRef>
+                      </wps:style>
+                      <wps:bodyPr rot="0" spcFirstLastPara="0" vertOverflow="overflow" horzOverflow="overflow" vert="horz" wrap="square" lIns="91440" tIns="45720" rIns="91440" bIns="45720" numCol="1" spcCol="0" rtlCol="0" fromWordArt="0" anchor="ctr" anchorCtr="0" forceAA="0" compatLnSpc="1">
+                        <a:prstTxWarp prst="textNoShape">
+                          <a:avLst/>
+                        </a:prstTxWarp>
+                        <a:noAutofit/>
+                      </wps:bodyPr>
+                    </wps:wsp>
+                  </a:graphicData>
+                </a:graphic>
+                <wp14:sizeRelH relativeFrom="margin">
+                  <wp14:pctWidth>0</wp14:pctWidth>
+                </wp14:sizeRelH>
+                <wp14:sizeRelV relativeFrom="margin">
+                  <wp14:pctHeight>0</wp14:pctHeight>
+                </wp14:sizeRelV>
+              </wp:anchor>
+            </w:drawing>
+          </mc:Choice>
+          <mc:Fallback>
+            <w:pict>
+              <v:rect w14:anchorId="17549F41" id="Rectangle 44" o:spid="_x0000_s1026" style="position:absolute;margin-left:4.7pt;margin-top:74.15pt;width:477.25pt;height:9.45pt;z-index:251720704;visibility:visible;mso-wrap-style:square;mso-width-percent:0;mso-height-percent:0;mso-wrap-distance-left:9pt;mso-wrap-distance-top:0;mso-wrap-distance-right:9pt;mso-wrap-distance-bottom:0;mso-position-horizontal:absolute;mso-position-horizontal-relative:text;mso-position-vertical:absolute;mso-position-vertical-relative:text;mso-width-percent:0;mso-height-percent:0;mso-width-relative:margin;mso-height-relative:margin;v-text-anchor:middle" o:gfxdata="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" fillcolor="#00b0f0" strokecolor="#00b0f0" strokeweight="1pt"/>
+            </w:pict>
+          </mc:Fallback>
+        </mc:AlternateContent>
+      </w:r>
+      <w:r>
+        <w:rPr>
+          <w:noProof/>
+        </w:rPr>
+        <mc:AlternateContent>
+          <mc:Choice Requires="wps">
+            <w:drawing>
+              <wp:anchor distT="0" distB="0" distL="114300" distR="114300" simplePos="0" relativeHeight="251719680" behindDoc="1" locked="0" layoutInCell="1" allowOverlap="1" wp14:anchorId="4A229C21" wp14:editId="3888EF03">
+                <wp:simplePos x="0" y="0"/>
+                <wp:positionH relativeFrom="margin">
+                  <wp:posOffset>59690</wp:posOffset>
+                </wp:positionH>
+                <wp:positionV relativeFrom="paragraph">
+                  <wp:posOffset>941705</wp:posOffset>
+                </wp:positionV>
+                <wp:extent cx="6061075" cy="633730"/>
+                <wp:effectExtent l="0" t="0" r="15875" b="13970"/>
+                <wp:wrapNone/>
+                <wp:docPr id="43" name="Round Same Side Corner Rectangle 43"/>
+                <wp:cNvGraphicFramePr/>
+                <a:graphic xmlns:a="http://schemas.openxmlformats.org/drawingml/2006/main">
+                  <a:graphicData uri="http://schemas.microsoft.com/office/word/2010/wordprocessingShape">
+                    <wps:wsp>
+                      <wps:cNvSpPr/>
+                      <wps:spPr>
+                        <a:xfrm rot="10800000">
+                          <a:off x="0" y="0"/>
+                          <a:ext cx="6061075" cy="633730"/>
+                        </a:xfrm>
+                        <a:prstGeom prst="round2SameRect">
+                          <a:avLst/>
+                        </a:prstGeom>
+                        <a:solidFill>
+                          <a:srgbClr val="002060"/>
+                        </a:solidFill>
+                        <a:ln>
+                          <a:solidFill>
+                            <a:srgbClr val="002060"/>
+                          </a:solidFill>
+                        </a:ln>
+                      </wps:spPr>
+                      <wps:style>
+                        <a:lnRef idx="2">
+                          <a:schemeClr val="accent1">
+                            <a:shade val="50000"/>
+                          </a:schemeClr>
+                        </a:lnRef>
+                        <a:fillRef idx="1">
+                          <a:schemeClr val="accent1"/>
+                        </a:fillRef>
+                        <a:effectRef idx="0">
+                          <a:schemeClr val="accent1"/>
+                        </a:effectRef>
+                        <a:fontRef idx="minor">
+                          <a:schemeClr val="lt1"/>
+                        </a:fontRef>
+                      </wps:style>
+                      <wps:bodyPr rot="0" spcFirstLastPara="0" vertOverflow="overflow" horzOverflow="overflow" vert="horz" wrap="square" lIns="91440" tIns="45720" rIns="91440" bIns="45720" numCol="1" spcCol="0" rtlCol="0" fromWordArt="0" anchor="ctr" anchorCtr="0" forceAA="0" compatLnSpc="1">
+                        <a:prstTxWarp prst="textNoShape">
+                          <a:avLst/>
+                        </a:prstTxWarp>
+                        <a:noAutofit/>
+                      </wps:bodyPr>
+                    </wps:wsp>
+                  </a:graphicData>
+                </a:graphic>
+                <wp14:sizeRelH relativeFrom="margin">
+                  <wp14:pctWidth>0</wp14:pctWidth>
+                </wp14:sizeRelH>
+                <wp14:sizeRelV relativeFrom="margin">
+                  <wp14:pctHeight>0</wp14:pctHeight>
+                </wp14:sizeRelV>
+              </wp:anchor>
+            </w:drawing>
+          </mc:Choice>
+          <mc:Fallback>
+            <w:pict>
+              <v:shape w14:anchorId="41611B44" id="Round Same Side Corner Rectangle 43" o:spid="_x0000_s1026" style="position:absolute;margin-left:4.7pt;margin-top:74.15pt;width:477.25pt;height:49.9pt;rotation:180;z-index:-251596800;visibility:visible;mso-wrap-style:square;mso-width-percent:0;mso-height-percent:0;mso-wrap-distance-left:9pt;mso-wrap-distance-top:0;mso-wrap-distance-right:9pt;mso-wrap-distance-bottom:0;mso-position-horizontal:absolute;mso-position-horizontal-relative:margin;mso-position-vertical:absolute;mso-position-vertical-relative:text;mso-width-percent:0;mso-height-percent:0;mso-width-relative:margin;mso-height-relative:margin;v-text-anchor:middle" coordsize="6061075,633730" o:gfxdata="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" path="m105624,l5955451,v58335,,105624,47289,105624,105624l6061075,633730r,l,633730r,l,105624c,47289,47289,,105624,xe" fillcolor="#002060" strokecolor="#002060" strokeweight="1pt">
+                <v:stroke joinstyle="miter"/>
+                <v:path arrowok="t" o:connecttype="custom" o:connectlocs="105624,0;5955451,0;6061075,105624;6061075,633730;6061075,633730;0,633730;0,633730;0,105624;105624,0" o:connectangles="0,0,0,0,0,0,0,0,0"/>
+                <w10:wrap anchorx="margin"/>
+              </v:shape>
+            </w:pict>
+          </mc:Fallback>
+        </mc:AlternateContent>
+      </w:r>
+      <w:r>
+        <w:br/>
+      </w:r>
+      <w:r>
+        <w:br/>
+      </w:r>
+      <w:r>
+        <w:br/>
+      </w:r>
+      <w:r>
+        <w:br/>
+      </w:r>
+      <w:r>
+        <w:br/>
+      </w:r>
+      <w:r>
+        <w:br/>
+      </w:r>
+      <w:r>
+        <w:rPr>
+          <w:color w:val="FFFFFF" w:themeColor="background1"/>
+          <w:sz w:val="16"/>
+        </w:rPr>
+        <w:tab/>
+      </w:r>
+      <w:r>
+        <w:rPr>
+          <w:color w:val="FFFFFF" w:themeColor="background1"/>
+          <w:sz w:val="16"/>
+        </w:rPr>
+        <w:tab/>
+      </w:r>
+      <w:r>
+        <w:rPr>
+          <w:color w:val="FFFFFF" w:themeColor="background1"/>
+          <w:sz w:val="16"/>
+        </w:rPr>
+        <w:tab/>
+        <w:t xml:space="preserve">                 </w:t>
+      </w:r>
+      <w:r>
+        <w:rPr>
+          <w:color w:val="FFFFFF" w:themeColor="background1"/>
+          <w:sz w:val="16"/>
+        </w:rPr>
+        <w:tab/>
+      </w:r>
+      <w:r>
+        <w:rPr>
+          <w:color w:val="FFFFFF" w:themeColor="background1"/>
+          <w:sz w:val="16"/>
+        </w:rPr>
+        <w:tab/>
+      </w:r>
+      <w:r>
+        <w:rPr>
+          <w:color w:val="FFFFFF" w:themeColor="background1"/>
+          <w:sz w:val="16"/>
+        </w:rPr>
+        <w:tab/>
+        <w:t>Contact us:</w:t>
+      </w:r>
+      <w:r>
+        <w:rPr>
+          <w:color w:val="FFFFFF" w:themeColor="background1"/>
+          <w:sz w:val="16"/>
+        </w:rPr>
+        <w:br/>
+      </w:r>
+      <w:r>
+        <w:rPr>
+          <w:color w:val="FFFFFF" w:themeColor="background1"/>
+          <w:sz w:val="16"/>
+        </w:rPr>
+        <w:tab/>
+      </w:r>
+      <w:r>
+        <w:rPr>
+          <w:color w:val="FFFFFF" w:themeColor="background1"/>
+          <w:sz w:val="16"/>
+        </w:rPr>
+        <w:tab/>
+      </w:r>
+      <w:r>
+        <w:rPr>
+          <w:color w:val="FFFFFF" w:themeColor="background1"/>
+          <w:sz w:val="16"/>
+        </w:rPr>
+        <w:tab/>
+      </w:r>
+      <w:r>
+        <w:rPr>
+          <w:color w:val="FFFFFF" w:themeColor="background1"/>
+          <w:sz w:val="16"/>
+        </w:rPr>
+        <w:tab/>
+        <w:t>331, Big Splash, Sector 17, Vashi, Navi Mumbai – 400097</w:t>
+      </w:r>
+      <w:r>
+        <w:rPr>
+          <w:color w:val="FFFFFF" w:themeColor="background1"/>
+          <w:sz w:val="16"/>
+        </w:rPr>
+        <w:br/>
+        <w:t xml:space="preserve">     </w:t>
+      </w:r>
+      <w:r>
+        <w:rPr>
+          <w:color w:val="FFFFFF" w:themeColor="background1"/>
+          <w:sz w:val="16"/>
+        </w:rPr>
+        <w:tab/>
+      </w:r>
+      <w:r>
+        <w:rPr>
+          <w:color w:val="FFFFFF" w:themeColor="background1"/>
+          <w:sz w:val="16"/>
+        </w:rPr>
+        <w:tab/>
+      </w:r>
+      <w:r>
+        <w:rPr>
+          <w:color w:val="FFFFFF" w:themeColor="background1"/>
+          <w:sz w:val="16"/>
+        </w:rPr>
+        <w:tab/>
+        <w:t xml:space="preserve">                   Ph : 02227894738     e-mail : patholabsreport@gmail.com</w:t>
+      </w:r>
+      <w:r>
+        <w:tab/>
+      </w:r>
+      <w:r>
+        <w:tab/>
+      </w:r>
+      <w:r>
+        <w:tab/>
+      </w:r>
+      <w:r>
+        <w:br/>
+      </w:r>
+      <w:bookmarkStart w:id="0" w:name="_GoBack"/>
+      <w:bookmarkEnd w:id="0"/>
+    </w:p>
+    <w:p>
+      <w:r>
+        <w:rPr>
+          <w:noProof/>
+        </w:rPr>
+        <w:drawing>
+          <wp:anchor distT="0" distB="0" distL="114300" distR="114300" simplePos="0" relativeHeight="251718656" behindDoc="1" locked="0" layoutInCell="1" allowOverlap="1" wp14:anchorId="5F63C7B5" wp14:editId="2285532E">
+            <wp:simplePos x="0" y="0"/>
+            <wp:positionH relativeFrom="column">
+              <wp:posOffset>3559629</wp:posOffset>
+            </wp:positionH>
+            <wp:positionV relativeFrom="paragraph">
+              <wp:posOffset>2643143</wp:posOffset>
+            </wp:positionV>
+            <wp:extent cx="1331685" cy="1291002"/>
+            <wp:effectExtent l="0" t="0" r="1905" b="4445"/>
+            <wp:wrapNone/>
+            <wp:docPr id="41" name="Picture 41" descr="Medical logo Images, Stock Photos &amp; Vectors | Shutterstock"/>
+            <wp:cNvGraphicFramePr>
+              <a:graphicFrameLocks xmlns:a="http://schemas.openxmlformats.org/drawingml/2006/main" noChangeAspect="1"/>
+            </wp:cNvGraphicFramePr>
+            <a:graphic xmlns:a="http://schemas.openxmlformats.org/drawingml/2006/main">
+              <a:graphicData uri="http://schemas.openxmlformats.org/drawingml/2006/picture">
+                <pic:pic xmlns:pic="http://schemas.openxmlformats.org/drawingml/2006/picture">
+                  <pic:nvPicPr>
+                    <pic:cNvPr id="0" name="Picture 2" descr="Medical logo Images, Stock Photos &amp; Vectors | Shutterstock"/>
+                    <pic:cNvPicPr>
+                      <a:picLocks noChangeAspect="1" noChangeArrowheads="1"/>
+                    </pic:cNvPicPr>
+                  </pic:nvPicPr>
+                  <pic:blipFill rotWithShape="1">
+                    <a:blip r:embed="rId17">
+                      <a:lum bright="70000" contrast="-70000"/>
+                      <a:extLst>
+                        <a:ext uri="{28A0092B-C50C-407E-A947-70E740481C1C}">
+                          <a14:useLocalDpi xmlns:a14="http://schemas.microsoft.com/office/drawing/2010/main" val="0"/>
+                        </a:ext>
+                      </a:extLst>
+                    </a:blip>
+                    <a:srcRect l="1" r="2287" b="11970"/>
+                    <a:stretch/>
+                  </pic:blipFill>
+                  <pic:spPr bwMode="auto">
+                    <a:xfrm>
+                      <a:off x="0" y="0"/>
+                      <a:ext cx="1351620" cy="1310328"/>
+                    </a:xfrm>
+                    <a:prstGeom prst="rect">
+                      <a:avLst/>
+                    </a:prstGeom>
+                    <a:noFill/>
+                    <a:ln>
+                      <a:noFill/>
+                    </a:ln>
+                    <a:extLst>
+                      <a:ext uri="{53640926-AAD7-44D8-BBD7-CCE9431645EC}">
+                        <a14:shadowObscured xmlns:a14="http://schemas.microsoft.com/office/drawing/2010/main"/>
+                      </a:ext>
+                    </a:extLst>
+                  </pic:spPr>
+                </pic:pic>
+              </a:graphicData>
+            </a:graphic>
+            <wp14:sizeRelH relativeFrom="margin">
+              <wp14:pctWidth>0</wp14:pctWidth>
+            </wp14:sizeRelH>
+            <wp14:sizeRelV relativeFrom="margin">
+              <wp14:pctHeight>0</wp14:pctHeight>
+            </wp14:sizeRelV>
+          </wp:anchor>
+        </w:drawing>
+      </w:r>
+      <w:r>
+        <w:rPr>
+          <w:noProof/>
+        </w:rPr>
+        <w:drawing>
+          <wp:anchor distT="0" distB="0" distL="114300" distR="114300" simplePos="0" relativeHeight="251717632" behindDoc="1" locked="0" layoutInCell="1" allowOverlap="1" wp14:anchorId="5025F322" wp14:editId="1F08A501">
+            <wp:simplePos x="0" y="0"/>
+            <wp:positionH relativeFrom="column">
+              <wp:posOffset>718457</wp:posOffset>
+            </wp:positionH>
+            <wp:positionV relativeFrom="paragraph">
+              <wp:posOffset>2832191</wp:posOffset>
+            </wp:positionV>
+            <wp:extent cx="2612571" cy="1735979"/>
+            <wp:effectExtent l="0" t="0" r="0" b="0"/>
+            <wp:wrapNone/>
+            <wp:docPr id="40" name="Picture 40" descr="C:\Users\Vandana\Documents\Clg Doc\OneDrive\ProjectGit\Patholab\Python\Images\pdf logo.png"/>
+            <wp:cNvGraphicFramePr>
+              <a:graphicFrameLocks xmlns:a="http://schemas.openxmlformats.org/drawingml/2006/main" noChangeAspect="1"/>
+            </wp:cNvGraphicFramePr>
+            <a:graphic xmlns:a="http://schemas.openxmlformats.org/drawingml/2006/main">
+              <a:graphicData uri="http://schemas.openxmlformats.org/drawingml/2006/picture">
+                <pic:pic xmlns:pic="http://schemas.openxmlformats.org/drawingml/2006/picture">
+                  <pic:nvPicPr>
+                    <pic:cNvPr id="0" name="Picture 1" descr="C:\Users\Vandana\Documents\Clg Doc\OneDrive\ProjectGit\Patholab\Python\Images\pdf logo.png"/>
+                    <pic:cNvPicPr>
+                      <a:picLocks noChangeAspect="1" noChangeArrowheads="1"/>
+                    </pic:cNvPicPr>
+                  </pic:nvPicPr>
+                  <pic:blipFill>
+                    <a:blip r:embed="rId18" cstate="print">
+                      <a:extLst>
+                        <a:ext uri="{BEBA8EAE-BF5A-486C-A8C5-ECC9F3942E4B}">
+                          <a14:imgProps xmlns:a14="http://schemas.microsoft.com/office/drawing/2010/main">
+                            <a14:imgLayer r:embed="rId19">
+                              <a14:imgEffect>
+                                <a14:brightnessContrast bright="40000" contrast="40000"/>
+                              </a14:imgEffect>
+                            </a14:imgLayer>
+                          </a14:imgProps>
+                        </a:ext>
+                        <a:ext uri="{28A0092B-C50C-407E-A947-70E740481C1C}">
+                          <a14:useLocalDpi xmlns:a14="http://schemas.microsoft.com/office/drawing/2010/main" val="0"/>
+                        </a:ext>
+                      </a:extLst>
+                    </a:blip>
+                    <a:srcRect/>
+                    <a:stretch>
+                      <a:fillRect/>
+                    </a:stretch>
+                  </pic:blipFill>
+                  <pic:spPr bwMode="auto">
+                    <a:xfrm>
+                      <a:off x="0" y="0"/>
+                      <a:ext cx="2612571" cy="1735979"/>
+                    </a:xfrm>
+                    <a:prstGeom prst="rect">
+                      <a:avLst/>
+                    </a:prstGeom>
+                    <a:noFill/>
+                    <a:ln>
+                      <a:noFill/>
+                    </a:ln>
+                  </pic:spPr>
+                </pic:pic>
+              </a:graphicData>
+            </a:graphic>
+          </wp:anchor>
+        </w:drawing>
       </w:r>
       <w:r>
         <w:rPr>
@@ -2888,7 +4236,7 @@
           </mc:Choice>
           <mc:Fallback>
             <w:pict>
-              <v:shape w14:anchorId="4CD90F9B" id="Text Box 31" o:spid="_x0000_s1030" type="#_x0000_t202" style="position:absolute;left:0;text-align:left;margin-left:148pt;margin-top:180.3pt;width:175.6pt;height:15.25pt;z-index:251706368;visibility:visible;mso-wrap-style:square;mso-width-percent:0;mso-height-percent:0;mso-wrap-distance-left:9pt;mso-wrap-distance-top:0;mso-wrap-distance-right:9pt;mso-wrap-distance-bottom:0;mso-position-horizontal:absolute;mso-position-horizontal-relative:text;mso-position-vertical:absolute;mso-position-vertical-relative:text;mso-width-percent:0;mso-height-percent:0;mso-width-relative:margin;mso-height-relative:margin;v-text-anchor:top" o:gfxdata="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" fillcolor="#002060" strokecolor="#002060" strokeweight=".5pt">
+              <v:shape w14:anchorId="4CD90F9B" id="Text Box 31" o:spid="_x0000_s1034" type="#_x0000_t202" style="position:absolute;margin-left:148pt;margin-top:180.3pt;width:175.6pt;height:15.25pt;z-index:251706368;visibility:visible;mso-wrap-style:square;mso-width-percent:0;mso-height-percent:0;mso-wrap-distance-left:9pt;mso-wrap-distance-top:0;mso-wrap-distance-right:9pt;mso-wrap-distance-bottom:0;mso-position-horizontal:absolute;mso-position-horizontal-relative:text;mso-position-vertical:absolute;mso-position-vertical-relative:text;mso-width-percent:0;mso-height-percent:0;mso-width-relative:margin;mso-height-relative:margin;v-text-anchor:top" o:gfxdata="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" fillcolor="#002060" strokecolor="#002060" strokeweight=".5pt">
                 <v:textbox>
                   <w:txbxContent>
                     <w:p>
@@ -2936,20 +4284,7 @@
                           <w:highlight w:val="darkBlue"/>
                           <w:shd w:val="clear" w:color="auto" w:fill="F2F9FF"/>
                         </w:rPr>
-                        <w:t>02227894738</w:t>
-                      </w:r>
-                      <w:r>
-                        <w:rPr>
-                          <w:rFonts w:ascii="Comic Sans MS" w:hAnsi="Comic Sans MS" w:cs="Tahoma"/>
-                          <w:b/>
-                          <w:bCs/>
-                          <w:color w:val="FFFFFF" w:themeColor="background1"/>
-                          <w:sz w:val="11"/>
-                          <w:szCs w:val="21"/>
-                          <w:highlight w:val="darkBlue"/>
-                          <w:shd w:val="clear" w:color="auto" w:fill="F2F9FF"/>
-                        </w:rPr>
-                        <w:t xml:space="preserve">  e</w:t>
+                        <w:t>02227894738  e</w:t>
                       </w:r>
                       <w:r>
                         <w:rPr>
@@ -3005,7 +4340,7 @@
         <mc:AlternateContent>
           <mc:Choice Requires="wps">
             <w:drawing>
-              <wp:anchor distT="0" distB="0" distL="114300" distR="114300" simplePos="0" relativeHeight="251702272" behindDoc="0" locked="0" layoutInCell="1" allowOverlap="1" wp14:anchorId="7A9F5F1D" wp14:editId="39758E34">
+              <wp:anchor distT="0" distB="0" distL="114300" distR="114300" simplePos="0" relativeHeight="251702272" behindDoc="0" locked="0" layoutInCell="1" allowOverlap="1" wp14:anchorId="7A9F5F1D" wp14:editId="0FA35400">
                 <wp:simplePos x="0" y="0"/>
                 <wp:positionH relativeFrom="margin">
                   <wp:align>center</wp:align>
@@ -3100,7 +4435,7 @@
           </mc:Choice>
           <mc:Fallback>
             <w:pict>
-              <v:shape w14:anchorId="7A9F5F1D" id="Text Box 29" o:spid="_x0000_s1031" type="#_x0000_t202" style="position:absolute;left:0;text-align:left;margin-left:0;margin-top:169.5pt;width:171.6pt;height:15.2pt;z-index:251702272;visibility:visible;mso-wrap-style:square;mso-width-percent:0;mso-height-percent:0;mso-wrap-distance-left:9pt;mso-wrap-distance-top:0;mso-wrap-distance-right:9pt;mso-wrap-distance-bottom:0;mso-position-horizontal:center;mso-position-horizontal-relative:margin;mso-position-vertical:absolute;mso-position-vertical-relative:text;mso-width-percent:0;mso-height-percent:0;mso-width-relative:margin;mso-height-relative:margin;v-text-anchor:top" o:gfxdata="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" fillcolor="#002060" strokecolor="#002060" strokeweight=".5pt">
+              <v:shape w14:anchorId="7A9F5F1D" id="Text Box 29" o:spid="_x0000_s1035" type="#_x0000_t202" style="position:absolute;margin-left:0;margin-top:169.5pt;width:171.6pt;height:15.2pt;z-index:251702272;visibility:visible;mso-wrap-style:square;mso-width-percent:0;mso-height-percent:0;mso-wrap-distance-left:9pt;mso-wrap-distance-top:0;mso-wrap-distance-right:9pt;mso-wrap-distance-bottom:0;mso-position-horizontal:center;mso-position-horizontal-relative:margin;mso-position-vertical:absolute;mso-position-vertical-relative:text;mso-width-percent:0;mso-height-percent:0;mso-width-relative:margin;mso-height-relative:margin;v-text-anchor:top" o:gfxdata="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" fillcolor="#002060" strokecolor="#002060" strokeweight=".5pt">
                 <v:textbox>
                   <w:txbxContent>
                     <w:p>
@@ -3122,20 +4457,7 @@
                           <w:highlight w:val="darkBlue"/>
                           <w:shd w:val="clear" w:color="auto" w:fill="F2F9FF"/>
                         </w:rPr>
-                        <w:t>331, Big Splash, Sector 17, Vashi, Navi Mumbai</w:t>
-                      </w:r>
-                      <w:r>
-                        <w:rPr>
-                          <w:rFonts w:ascii="Comic Sans MS" w:hAnsi="Comic Sans MS" w:cs="Tahoma"/>
-                          <w:b/>
-                          <w:bCs/>
-                          <w:color w:val="FFFFFF" w:themeColor="background1"/>
-                          <w:sz w:val="11"/>
-                          <w:szCs w:val="21"/>
-                          <w:highlight w:val="darkBlue"/>
-                          <w:shd w:val="clear" w:color="auto" w:fill="F2F9FF"/>
-                        </w:rPr>
-                        <w:t>-400705</w:t>
+                        <w:t>331, Big Splash, Sector 17, Vashi, Navi Mumbai-400705</w:t>
                       </w:r>
                     </w:p>
                   </w:txbxContent>
@@ -3153,7 +4475,7 @@
         <mc:AlternateContent>
           <mc:Choice Requires="wps">
             <w:drawing>
-              <wp:anchor distT="0" distB="0" distL="114300" distR="114300" simplePos="0" relativeHeight="251704320" behindDoc="1" locked="0" layoutInCell="1" allowOverlap="1" wp14:anchorId="4BBECECF" wp14:editId="22BC5F53">
+              <wp:anchor distT="0" distB="0" distL="114300" distR="114300" simplePos="0" relativeHeight="251704320" behindDoc="1" locked="0" layoutInCell="1" allowOverlap="1" wp14:anchorId="4BBECECF" wp14:editId="6597E7C5">
                 <wp:simplePos x="0" y="0"/>
                 <wp:positionH relativeFrom="column">
                   <wp:posOffset>2672080</wp:posOffset>
@@ -3248,7 +4570,7 @@
           </mc:Choice>
           <mc:Fallback>
             <w:pict>
-              <v:shape w14:anchorId="4BBECECF" id="Text Box 30" o:spid="_x0000_s1032" type="#_x0000_t202" style="position:absolute;margin-left:210.4pt;margin-top:159.35pt;width:48.8pt;height:15.2pt;z-index:-251612160;visibility:visible;mso-wrap-style:square;mso-width-percent:0;mso-height-percent:0;mso-wrap-distance-left:9pt;mso-wrap-distance-top:0;mso-wrap-distance-right:9pt;mso-wrap-distance-bottom:0;mso-position-horizontal:absolute;mso-position-horizontal-relative:text;mso-position-vertical:absolute;mso-position-vertical-relative:text;mso-width-percent:0;mso-height-percent:0;mso-width-relative:margin;mso-height-relative:margin;v-text-anchor:top" o:gfxdata="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" fillcolor="#002060" strokecolor="#002060" strokeweight=".5pt">
+              <v:shape w14:anchorId="4BBECECF" id="Text Box 30" o:spid="_x0000_s1036" type="#_x0000_t202" style="position:absolute;margin-left:210.4pt;margin-top:159.35pt;width:48.8pt;height:15.2pt;z-index:-251612160;visibility:visible;mso-wrap-style:square;mso-width-percent:0;mso-height-percent:0;mso-wrap-distance-left:9pt;mso-wrap-distance-top:0;mso-wrap-distance-right:9pt;mso-wrap-distance-bottom:0;mso-position-horizontal:absolute;mso-position-horizontal-relative:text;mso-position-vertical:absolute;mso-position-vertical-relative:text;mso-width-percent:0;mso-height-percent:0;mso-width-relative:margin;mso-height-relative:margin;v-text-anchor:top" o:gfxdata="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" fillcolor="#002060" strokecolor="#002060" strokeweight=".5pt">
                 <v:textbox>
                   <w:txbxContent>
                     <w:p>
@@ -3287,7 +4609,7 @@
         <mc:AlternateContent>
           <mc:Choice Requires="wps">
             <w:drawing>
-              <wp:anchor distT="0" distB="0" distL="114300" distR="114300" simplePos="0" relativeHeight="251700224" behindDoc="1" locked="0" layoutInCell="1" allowOverlap="1" wp14:anchorId="624E685D" wp14:editId="5337DF91">
+              <wp:anchor distT="0" distB="0" distL="114300" distR="114300" simplePos="0" relativeHeight="251700224" behindDoc="1" locked="0" layoutInCell="1" allowOverlap="1" wp14:anchorId="624E685D" wp14:editId="4BB7D618">
                 <wp:simplePos x="0" y="0"/>
                 <wp:positionH relativeFrom="margin">
                   <wp:align>left</wp:align>
@@ -3337,6 +4659,83 @@
                           <a:schemeClr val="lt1"/>
                         </a:fontRef>
                       </wps:style>
+                      <wps:txbx>
+                        <w:txbxContent>
+                          <w:p>
+                            <w:pPr>
+                              <w:jc w:val="center"/>
+                            </w:pPr>
+                            <w:r>
+                              <w:t>\</w:t>
+                            </w:r>
+                          </w:p>
+                          <w:p>
+                            <w:pPr>
+                              <w:jc w:val="center"/>
+                            </w:pPr>
+                          </w:p>
+                          <w:p>
+                            <w:pPr>
+                              <w:jc w:val="center"/>
+                            </w:pPr>
+                          </w:p>
+                          <w:p>
+                            <w:pPr>
+                              <w:jc w:val="center"/>
+                            </w:pPr>
+                          </w:p>
+                          <w:p>
+                            <w:pPr>
+                              <w:jc w:val="center"/>
+                            </w:pPr>
+                          </w:p>
+                          <w:p>
+                            <w:pPr>
+                              <w:jc w:val="center"/>
+                            </w:pPr>
+                          </w:p>
+                          <w:p>
+                            <w:pPr>
+                              <w:jc w:val="center"/>
+                            </w:pPr>
+                          </w:p>
+                          <w:p>
+                            <w:pPr>
+                              <w:jc w:val="center"/>
+                            </w:pPr>
+                          </w:p>
+                          <w:p>
+                            <w:pPr>
+                              <w:jc w:val="center"/>
+                            </w:pPr>
+                          </w:p>
+                          <w:p>
+                            <w:pPr>
+                              <w:jc w:val="center"/>
+                            </w:pPr>
+                          </w:p>
+                          <w:p>
+                            <w:pPr>
+                              <w:jc w:val="center"/>
+                            </w:pPr>
+                          </w:p>
+                          <w:p>
+                            <w:pPr>
+                              <w:jc w:val="center"/>
+                            </w:pPr>
+                          </w:p>
+                          <w:p>
+                            <w:pPr>
+                              <w:jc w:val="center"/>
+                            </w:pPr>
+                          </w:p>
+                          <w:p>
+                            <w:pPr>
+                              <w:jc w:val="center"/>
+                            </w:pPr>
+                          </w:p>
+                        </w:txbxContent>
+                      </wps:txbx>
                       <wps:bodyPr rot="0" spcFirstLastPara="0" vertOverflow="overflow" horzOverflow="overflow" vert="horz" wrap="square" lIns="91440" tIns="45720" rIns="91440" bIns="45720" numCol="1" spcCol="0" rtlCol="0" fromWordArt="0" anchor="ctr" anchorCtr="0" forceAA="0" compatLnSpc="1">
                         <a:prstTxWarp prst="textNoShape">
                           <a:avLst/>
@@ -3354,9 +4753,87 @@
           </mc:Choice>
           <mc:Fallback>
             <w:pict>
-              <v:shape w14:anchorId="34FB2356" id="Round Same Side Corner Rectangle 27" o:spid="_x0000_s1026" style="position:absolute;margin-left:0;margin-top:156.3pt;width:476.15pt;height:42pt;rotation:180;z-index:-251616256;visibility:visible;mso-wrap-style:square;mso-height-percent:0;mso-wrap-distance-left:9pt;mso-wrap-distance-top:0;mso-wrap-distance-right:9pt;mso-wrap-distance-bottom:0;mso-position-horizontal:left;mso-position-horizontal-relative:margin;mso-position-vertical:absolute;mso-position-vertical-relative:text;mso-height-percent:0;mso-height-relative:margin;v-text-anchor:middle" coordsize="6047105,533400" o:gfxdata="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" path="m88902,l5958203,v49099,,88902,39803,88902,88902l6047105,533400r,l,533400r,l,88902c,39803,39803,,88902,xe" fillcolor="#002060" strokecolor="#002060" strokeweight="1pt">
+              <v:shape w14:anchorId="624E685D" id="Round Same Side Corner Rectangle 27" o:spid="_x0000_s1037" style="position:absolute;margin-left:0;margin-top:156.3pt;width:476.15pt;height:42pt;rotation:180;z-index:-251616256;visibility:visible;mso-wrap-style:square;mso-height-percent:0;mso-wrap-distance-left:9pt;mso-wrap-distance-top:0;mso-wrap-distance-right:9pt;mso-wrap-distance-bottom:0;mso-position-horizontal:left;mso-position-horizontal-relative:margin;mso-position-vertical:absolute;mso-position-vertical-relative:text;mso-height-percent:0;mso-height-relative:margin;v-text-anchor:middle" coordsize="6047105,533400" o:spt="100" o:gfxdata="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" adj="-11796480,,5400" path="m88902,l5958203,v49099,,88902,39803,88902,88902l6047105,533400r,l,533400r,l,88902c,39803,39803,,88902,xe" fillcolor="#002060" strokecolor="#002060" strokeweight="1pt">
                 <v:stroke joinstyle="miter"/>
-                <v:path arrowok="t" o:connecttype="custom" o:connectlocs="88902,0;5958203,0;6047105,88902;6047105,533400;6047105,533400;0,533400;0,533400;0,88902;88902,0" o:connectangles="0,0,0,0,0,0,0,0,0"/>
+                <v:formulas/>
+                <v:path arrowok="t" o:connecttype="custom" o:connectlocs="88902,0;5958203,0;6047105,88902;6047105,533400;6047105,533400;0,533400;0,533400;0,88902;88902,0" o:connectangles="0,0,0,0,0,0,0,0,0" textboxrect="0,0,6047105,533400"/>
+                <v:textbox>
+                  <w:txbxContent>
+                    <w:p>
+                      <w:pPr>
+                        <w:jc w:val="center"/>
+                      </w:pPr>
+                      <w:r>
+                        <w:t>\</w:t>
+                      </w:r>
+                    </w:p>
+                    <w:p>
+                      <w:pPr>
+                        <w:jc w:val="center"/>
+                      </w:pPr>
+                    </w:p>
+                    <w:p>
+                      <w:pPr>
+                        <w:jc w:val="center"/>
+                      </w:pPr>
+                    </w:p>
+                    <w:p>
+                      <w:pPr>
+                        <w:jc w:val="center"/>
+                      </w:pPr>
+                    </w:p>
+                    <w:p>
+                      <w:pPr>
+                        <w:jc w:val="center"/>
+                      </w:pPr>
+                    </w:p>
+                    <w:p>
+                      <w:pPr>
+                        <w:jc w:val="center"/>
+                      </w:pPr>
+                    </w:p>
+                    <w:p>
+                      <w:pPr>
+                        <w:jc w:val="center"/>
+                      </w:pPr>
+                    </w:p>
+                    <w:p>
+                      <w:pPr>
+                        <w:jc w:val="center"/>
+                      </w:pPr>
+                    </w:p>
+                    <w:p>
+                      <w:pPr>
+                        <w:jc w:val="center"/>
+                      </w:pPr>
+                    </w:p>
+                    <w:p>
+                      <w:pPr>
+                        <w:jc w:val="center"/>
+                      </w:pPr>
+                    </w:p>
+                    <w:p>
+                      <w:pPr>
+                        <w:jc w:val="center"/>
+                      </w:pPr>
+                    </w:p>
+                    <w:p>
+                      <w:pPr>
+                        <w:jc w:val="center"/>
+                      </w:pPr>
+                    </w:p>
+                    <w:p>
+                      <w:pPr>
+                        <w:jc w:val="center"/>
+                      </w:pPr>
+                    </w:p>
+                    <w:p>
+                      <w:pPr>
+                        <w:jc w:val="center"/>
+                      </w:pPr>
+                    </w:p>
+                  </w:txbxContent>
+                </v:textbox>
                 <w10:wrap anchorx="margin"/>
               </v:shape>
             </w:pict>
@@ -4161,7 +5638,7 @@
 </file>
 
 <file path=customXml/itemProps1.xml><?xml version="1.0" encoding="utf-8"?>
-<ds:datastoreItem xmlns:ds="http://schemas.openxmlformats.org/officeDocument/2006/customXml" ds:itemID="{4D42F556-4BDC-4083-8E84-C28C3EBA926E}">
+<ds:datastoreItem xmlns:ds="http://schemas.openxmlformats.org/officeDocument/2006/customXml" ds:itemID="{8DB68B0C-C616-47E1-BEBD-A3A383798118}">
   <ds:schemaRefs>
     <ds:schemaRef ds:uri="http://schemas.openxmlformats.org/officeDocument/2006/bibliography"/>
   </ds:schemaRefs>

</xml_diff>